<commit_message>
Edit data models and PublishJob view
</commit_message>
<xml_diff>
--- a/CSharp-ASP-NET-Core-Course-Introduction-Project-Assignment-Date-1.docx
+++ b/CSharp-ASP-NET-Core-Course-Introduction-Project-Assignment-Date-1.docx
@@ -49,16 +49,8 @@
         <w:rPr>
           <w:lang w:val="en-GB"/>
         </w:rPr>
-        <w:t xml:space="preserve">General </w:t>
-      </w:r>
-      <w:bookmarkStart w:id="0" w:name="_GoBack"/>
-      <w:r>
-        <w:rPr>
-          <w:lang w:val="en-GB"/>
-        </w:rPr>
-        <w:t>Requirements</w:t>
-      </w:r>
-      <w:bookmarkEnd w:id="0"/>
+        <w:t>General Requirements</w:t>
+      </w:r>
     </w:p>
     <w:p>
       <w:pPr>
@@ -82,11 +74,13 @@
         </w:numPr>
         <w:spacing w:before="0" w:after="200"/>
         <w:rPr>
-          <w:lang w:val="en-GB"/>
-        </w:rPr>
-      </w:pPr>
-      <w:r>
-        <w:rPr>
+          <w:highlight w:val="yellow"/>
+          <w:lang w:val="en-GB"/>
+        </w:rPr>
+      </w:pPr>
+      <w:r>
+        <w:rPr>
+          <w:highlight w:val="yellow"/>
           <w:lang w:val="en-GB"/>
         </w:rPr>
         <w:t xml:space="preserve">The application must be implemented using </w:t>
@@ -94,19 +88,14 @@
       <w:r>
         <w:rPr>
           <w:b/>
-          <w:lang w:val="en-GB"/>
-        </w:rPr>
-        <w:t xml:space="preserve">ASP.NET </w:t>
-      </w:r>
-      <w:r>
-        <w:rPr>
-          <w:b/>
-          <w:lang w:val="en-GB"/>
-        </w:rPr>
-        <w:t>Core</w:t>
-      </w:r>
-      <w:r>
-        <w:rPr>
+          <w:highlight w:val="yellow"/>
+          <w:lang w:val="en-GB"/>
+        </w:rPr>
+        <w:t>ASP.NET Core</w:t>
+      </w:r>
+      <w:r>
+        <w:rPr>
+          <w:highlight w:val="yellow"/>
           <w:lang w:val="en-GB"/>
         </w:rPr>
         <w:t xml:space="preserve"> Framework (</w:t>
@@ -115,12 +104,14 @@
         <w:rPr>
           <w:b/>
           <w:bCs/>
+          <w:highlight w:val="yellow"/>
           <w:lang w:val="en-GB"/>
         </w:rPr>
         <w:t>latest</w:t>
       </w:r>
       <w:r>
         <w:rPr>
+          <w:highlight w:val="yellow"/>
           <w:lang w:val="en-GB"/>
         </w:rPr>
         <w:t>).</w:t>
@@ -246,6 +237,7 @@
       </w:pPr>
       <w:r>
         <w:rPr>
+          <w:highlight w:val="yellow"/>
           <w:lang w:val="en-GB"/>
         </w:rPr>
         <w:t xml:space="preserve">Use </w:t>
@@ -253,6 +245,7 @@
       <w:r>
         <w:rPr>
           <w:b/>
+          <w:highlight w:val="yellow"/>
           <w:lang w:val="en-GB"/>
         </w:rPr>
         <w:t>Visual Studio</w:t>
@@ -260,36 +253,34 @@
       <w:r>
         <w:rPr>
           <w:b/>
-        </w:rPr>
-        <w:t xml:space="preserve"> </w:t>
-      </w:r>
-      <w:r>
-        <w:rPr>
-          <w:b/>
-        </w:rPr>
-        <w:t>201</w:t>
-      </w:r>
-      <w:r>
-        <w:rPr>
-          <w:b/>
-        </w:rPr>
-        <w:t xml:space="preserve">9 / </w:t>
+          <w:highlight w:val="yellow"/>
+        </w:rPr>
+        <w:t xml:space="preserve"> 2019</w:t>
+      </w:r>
+      <w:r>
+        <w:rPr>
+          <w:b/>
+        </w:rPr>
+        <w:t xml:space="preserve"> / </w:t>
       </w:r>
       <w:r>
         <w:rPr>
           <w:b/>
           <w:noProof/>
+          <w:highlight w:val="lightGray"/>
         </w:rPr>
         <w:t>JetBrains</w:t>
       </w:r>
       <w:r>
         <w:rPr>
           <w:b/>
+          <w:highlight w:val="lightGray"/>
         </w:rPr>
         <w:t xml:space="preserve"> Project Rider</w:t>
       </w:r>
       <w:r>
         <w:rPr>
+          <w:highlight w:val="lightGray"/>
           <w:lang w:val="en-GB"/>
         </w:rPr>
         <w:t>.</w:t>
@@ -304,11 +295,13 @@
         </w:numPr>
         <w:spacing w:before="0" w:after="200"/>
         <w:rPr>
-          <w:lang w:val="en-GB"/>
-        </w:rPr>
-      </w:pPr>
-      <w:r>
-        <w:rPr>
+          <w:highlight w:val="yellow"/>
+          <w:lang w:val="en-GB"/>
+        </w:rPr>
+      </w:pPr>
+      <w:r>
+        <w:rPr>
+          <w:highlight w:val="yellow"/>
           <w:lang w:val="en-GB"/>
         </w:rPr>
         <w:t xml:space="preserve">Use the </w:t>
@@ -316,12 +309,14 @@
       <w:r>
         <w:rPr>
           <w:b/>
+          <w:highlight w:val="yellow"/>
           <w:lang w:val="en-GB"/>
         </w:rPr>
         <w:t>Razor</w:t>
       </w:r>
       <w:r>
         <w:rPr>
+          <w:highlight w:val="yellow"/>
           <w:lang w:val="en-GB"/>
         </w:rPr>
         <w:t xml:space="preserve"> template engine for generating the UI</w:t>
@@ -483,11 +478,13 @@
         </w:numPr>
         <w:spacing w:before="0" w:after="200"/>
         <w:rPr>
-          <w:lang w:val="en-GB"/>
-        </w:rPr>
-      </w:pPr>
-      <w:r>
-        <w:rPr>
+          <w:highlight w:val="yellow"/>
+          <w:lang w:val="en-GB"/>
+        </w:rPr>
+      </w:pPr>
+      <w:r>
+        <w:rPr>
+          <w:highlight w:val="yellow"/>
           <w:lang w:val="en-GB"/>
         </w:rPr>
         <w:t xml:space="preserve">Use </w:t>
@@ -495,12 +492,14 @@
       <w:r>
         <w:rPr>
           <w:b/>
+          <w:highlight w:val="yellow"/>
           <w:lang w:val="en-GB"/>
         </w:rPr>
         <w:t>Microsoft SQL Server</w:t>
       </w:r>
       <w:r>
         <w:rPr>
+          <w:highlight w:val="yellow"/>
           <w:lang w:val="en-GB"/>
         </w:rPr>
         <w:t xml:space="preserve"> as Database Service</w:t>
@@ -515,11 +514,13 @@
         </w:numPr>
         <w:spacing w:before="0" w:after="200"/>
         <w:rPr>
-          <w:lang w:val="en-GB"/>
-        </w:rPr>
-      </w:pPr>
-      <w:r>
-        <w:rPr>
+          <w:highlight w:val="lightGray"/>
+          <w:lang w:val="en-GB"/>
+        </w:rPr>
+      </w:pPr>
+      <w:r>
+        <w:rPr>
+          <w:highlight w:val="lightGray"/>
           <w:lang w:val="en-GB"/>
         </w:rPr>
         <w:t>Optionally, use multiple storages, e.g. files, other Web services, databases (e.g. MySQL / MongoDB / Cassandra / etc.)</w:t>
@@ -534,11 +535,13 @@
         </w:numPr>
         <w:spacing w:before="0" w:after="200"/>
         <w:rPr>
-          <w:lang w:val="en-GB"/>
-        </w:rPr>
-      </w:pPr>
-      <w:r>
-        <w:rPr>
+          <w:highlight w:val="yellow"/>
+          <w:lang w:val="en-GB"/>
+        </w:rPr>
+      </w:pPr>
+      <w:r>
+        <w:rPr>
+          <w:highlight w:val="yellow"/>
           <w:lang w:val="en-GB"/>
         </w:rPr>
         <w:t xml:space="preserve">Use </w:t>
@@ -546,19 +549,14 @@
       <w:r>
         <w:rPr>
           <w:b/>
-          <w:lang w:val="en-GB"/>
-        </w:rPr>
-        <w:t xml:space="preserve">Entity Framework </w:t>
-      </w:r>
-      <w:r>
-        <w:rPr>
-          <w:b/>
-          <w:lang w:val="en-GB"/>
-        </w:rPr>
-        <w:t>Core</w:t>
-      </w:r>
-      <w:r>
-        <w:rPr>
+          <w:highlight w:val="yellow"/>
+          <w:lang w:val="en-GB"/>
+        </w:rPr>
+        <w:t>Entity Framework Core</w:t>
+      </w:r>
+      <w:r>
+        <w:rPr>
+          <w:highlight w:val="yellow"/>
           <w:lang w:val="en-GB"/>
         </w:rPr>
         <w:t xml:space="preserve"> to access your database</w:t>
@@ -573,11 +571,13 @@
         </w:numPr>
         <w:spacing w:before="0" w:after="200"/>
         <w:rPr>
-          <w:lang w:val="en-GB"/>
-        </w:rPr>
-      </w:pPr>
-      <w:r>
-        <w:rPr>
+          <w:highlight w:val="lightGray"/>
+          <w:lang w:val="en-GB"/>
+        </w:rPr>
+      </w:pPr>
+      <w:r>
+        <w:rPr>
+          <w:highlight w:val="lightGray"/>
           <w:lang w:val="en-GB"/>
         </w:rPr>
         <w:t>If you need additional connectors to other databases, feel free to use them</w:t>
@@ -638,11 +638,13 @@
         </w:numPr>
         <w:spacing w:before="0" w:after="200"/>
         <w:rPr>
-          <w:lang w:val="en-GB"/>
-        </w:rPr>
-      </w:pPr>
-      <w:r>
-        <w:rPr>
+          <w:highlight w:val="yellow"/>
+          <w:lang w:val="en-GB"/>
+        </w:rPr>
+      </w:pPr>
+      <w:r>
+        <w:rPr>
+          <w:highlight w:val="yellow"/>
           <w:lang w:val="en-GB"/>
         </w:rPr>
         <w:t xml:space="preserve">Adapt the default </w:t>
@@ -650,26 +652,14 @@
       <w:r>
         <w:rPr>
           <w:b/>
-          <w:lang w:val="en-GB"/>
-        </w:rPr>
-        <w:t xml:space="preserve">ASP.NET </w:t>
-      </w:r>
-      <w:r>
-        <w:rPr>
-          <w:b/>
-          <w:lang w:val="en-GB"/>
-        </w:rPr>
-        <w:t>Core</w:t>
-      </w:r>
-      <w:r>
-        <w:rPr>
-          <w:b/>
-          <w:lang w:val="en-GB"/>
-        </w:rPr>
-        <w:t xml:space="preserve"> site template</w:t>
-      </w:r>
-      <w:r>
-        <w:rPr>
+          <w:highlight w:val="yellow"/>
+          <w:lang w:val="en-GB"/>
+        </w:rPr>
+        <w:t>ASP.NET Core site template</w:t>
+      </w:r>
+      <w:r>
+        <w:rPr>
+          <w:highlight w:val="yellow"/>
           <w:lang w:val="en-GB"/>
         </w:rPr>
         <w:t xml:space="preserve"> or get another free theme</w:t>
@@ -684,11 +674,13 @@
         </w:numPr>
         <w:spacing w:before="0" w:after="200"/>
         <w:rPr>
-          <w:lang w:val="en-GB"/>
-        </w:rPr>
-      </w:pPr>
-      <w:r>
-        <w:rPr>
+          <w:highlight w:val="lightGray"/>
+          <w:lang w:val="en-GB"/>
+        </w:rPr>
+      </w:pPr>
+      <w:r>
+        <w:rPr>
+          <w:highlight w:val="lightGray"/>
           <w:lang w:val="en-GB"/>
         </w:rPr>
         <w:t xml:space="preserve">Use responsive design based on </w:t>
@@ -696,20 +688,15 @@
       <w:r>
         <w:rPr>
           <w:b/>
-          <w:lang w:val="en-GB"/>
-        </w:rPr>
-        <w:t>Twitter Bootstrap</w:t>
-      </w:r>
-      <w:r>
-        <w:rPr>
-          <w:b/>
-          <w:lang w:val="en-GB"/>
-        </w:rPr>
-        <w:t xml:space="preserve"> </w:t>
-      </w:r>
-      <w:r>
-        <w:rPr>
-          <w:b/>
+          <w:highlight w:val="lightGray"/>
+          <w:lang w:val="en-GB"/>
+        </w:rPr>
+        <w:t xml:space="preserve">Twitter Bootstrap </w:t>
+      </w:r>
+      <w:r>
+        <w:rPr>
+          <w:b/>
+          <w:highlight w:val="lightGray"/>
         </w:rPr>
         <w:t>/ Google Material design</w:t>
       </w:r>
@@ -723,10 +710,14 @@
         </w:numPr>
         <w:spacing w:before="0" w:after="200"/>
         <w:rPr>
-          <w:lang w:val="en-GB"/>
-        </w:rPr>
-      </w:pPr>
-      <w:r>
+          <w:highlight w:val="yellow"/>
+          <w:lang w:val="en-GB"/>
+        </w:rPr>
+      </w:pPr>
+      <w:r>
+        <w:rPr>
+          <w:highlight w:val="yellow"/>
+        </w:rPr>
         <w:t>Or just design your own</w:t>
       </w:r>
     </w:p>
@@ -1196,6 +1187,7 @@
           <w:rStyle w:val="Strong"/>
           <w:b w:val="0"/>
           <w:bCs w:val="0"/>
+          <w:highlight w:val="yellow"/>
           <w:lang w:val="en-GB"/>
         </w:rPr>
       </w:pPr>
@@ -1203,6 +1195,7 @@
         <w:rPr>
           <w:rStyle w:val="Strong"/>
           <w:b w:val="0"/>
+          <w:highlight w:val="yellow"/>
           <w:lang w:val="en-GB"/>
         </w:rPr>
         <w:t xml:space="preserve">Use </w:t>
@@ -1211,6 +1204,7 @@
         <w:rPr>
           <w:rStyle w:val="Strong"/>
           <w:noProof/>
+          <w:highlight w:val="yellow"/>
         </w:rPr>
         <w:t>Dependency Injection</w:t>
       </w:r>
@@ -1227,6 +1221,7 @@
           <w:rStyle w:val="Strong"/>
           <w:b w:val="0"/>
           <w:bCs w:val="0"/>
+          <w:highlight w:val="yellow"/>
           <w:lang w:val="en-GB"/>
         </w:rPr>
       </w:pPr>
@@ -1235,6 +1230,7 @@
           <w:rStyle w:val="Strong"/>
           <w:b w:val="0"/>
           <w:noProof/>
+          <w:highlight w:val="yellow"/>
         </w:rPr>
         <w:t>The built-in one in ASP.NET Core is perfectly fine</w:t>
       </w:r>
@@ -1381,11 +1377,13 @@
         <w:rPr>
           <w:rStyle w:val="Strong"/>
           <w:b w:val="0"/>
+          <w:highlight w:val="lightGray"/>
         </w:rPr>
       </w:pPr>
       <w:r>
         <w:rPr>
           <w:rStyle w:val="Strong"/>
+          <w:highlight w:val="lightGray"/>
         </w:rPr>
         <w:t xml:space="preserve">DO NOT </w:t>
       </w:r>
@@ -1393,6 +1391,7 @@
         <w:rPr>
           <w:rStyle w:val="Strong"/>
           <w:b w:val="0"/>
+          <w:highlight w:val="lightGray"/>
         </w:rPr>
         <w:t>use the project developed during the lectures by the lecturer. Try to do something different.</w:t>
       </w:r>
@@ -1625,22 +1624,30 @@
         <w:jc w:val="both"/>
       </w:pPr>
       <w:r>
+        <w:rPr>
+          <w:highlight w:val="yellow"/>
+        </w:rPr>
         <w:t xml:space="preserve">Use a </w:t>
       </w:r>
       <w:r>
         <w:rPr>
           <w:b/>
           <w:bCs/>
+          <w:highlight w:val="yellow"/>
         </w:rPr>
         <w:t>source control system</w:t>
       </w:r>
       <w:r>
+        <w:rPr>
+          <w:highlight w:val="yellow"/>
+        </w:rPr>
         <w:t xml:space="preserve"> by choice, e.g. </w:t>
       </w:r>
       <w:r>
         <w:rPr>
           <w:b/>
           <w:bCs/>
+          <w:highlight w:val="yellow"/>
         </w:rPr>
         <w:t>GitHub</w:t>
       </w:r>
@@ -1652,6 +1659,7 @@
           <w:b/>
           <w:bCs/>
           <w:noProof/>
+          <w:highlight w:val="lightGray"/>
         </w:rPr>
         <w:t>BitBucket</w:t>
       </w:r>
@@ -1682,9 +1690,13 @@
         </w:numPr>
         <w:spacing w:before="120" w:line="240" w:lineRule="auto"/>
         <w:jc w:val="both"/>
-      </w:pPr>
-      <w:r>
-        <w:rPr>
+        <w:rPr>
+          <w:highlight w:val="yellow"/>
+        </w:rPr>
+      </w:pPr>
+      <w:r>
+        <w:rPr>
+          <w:highlight w:val="yellow"/>
           <w:lang w:val="en-GB"/>
         </w:rPr>
         <w:t xml:space="preserve">You should have </w:t>
@@ -1693,12 +1705,14 @@
         <w:rPr>
           <w:b/>
           <w:bCs/>
+          <w:highlight w:val="yellow"/>
           <w:lang w:val="en-GB"/>
         </w:rPr>
         <w:t>commits</w:t>
       </w:r>
       <w:r>
         <w:rPr>
+          <w:highlight w:val="yellow"/>
           <w:lang w:val="en-GB"/>
         </w:rPr>
         <w:t xml:space="preserve"> in at least </w:t>
@@ -1707,12 +1721,14 @@
         <w:rPr>
           <w:b/>
           <w:bCs/>
+          <w:highlight w:val="yellow"/>
           <w:lang w:val="en-GB"/>
         </w:rPr>
         <w:t>5 DIFFERENT</w:t>
       </w:r>
       <w:r>
         <w:rPr>
+          <w:highlight w:val="yellow"/>
           <w:lang w:val="en-GB"/>
         </w:rPr>
         <w:t xml:space="preserve"> days</w:t>
@@ -1748,94 +1764,104 @@
         <w:rPr>
           <w:b/>
           <w:bCs/>
+          <w:highlight w:val="lightGray"/>
         </w:rPr>
         <w:t xml:space="preserve">IMPORTANT: </w:t>
       </w:r>
       <w:r>
+        <w:rPr>
+          <w:highlight w:val="lightGray"/>
+        </w:rPr>
         <w:t xml:space="preserve">The </w:t>
       </w:r>
       <w:r>
         <w:rPr>
           <w:b/>
           <w:bCs/>
+          <w:highlight w:val="lightGray"/>
         </w:rPr>
         <w:t>Source Control Requirements</w:t>
       </w:r>
       <w:r>
+        <w:rPr>
+          <w:highlight w:val="lightGray"/>
+        </w:rPr>
         <w:t xml:space="preserve"> are </w:t>
       </w:r>
       <w:r>
         <w:rPr>
           <w:b/>
           <w:bCs/>
+          <w:highlight w:val="lightGray"/>
         </w:rPr>
         <w:t>ABSOLUTELY MANDATORY</w:t>
       </w:r>
       <w:r>
+        <w:rPr>
+          <w:highlight w:val="lightGray"/>
+        </w:rPr>
         <w:t xml:space="preserve">. </w:t>
       </w:r>
       <w:r>
+        <w:rPr>
+          <w:highlight w:val="lightGray"/>
+        </w:rPr>
         <w:br/>
       </w:r>
       <w:r>
         <w:rPr>
           <w:b/>
           <w:bCs/>
-        </w:rPr>
-        <w:t xml:space="preserve">IMPORTANT: </w:t>
+          <w:highlight w:val="lightGray"/>
+        </w:rPr>
+        <w:t>IMPORTANT: NOT</w:t>
+      </w:r>
+      <w:r>
+        <w:rPr>
+          <w:highlight w:val="lightGray"/>
+        </w:rPr>
+        <w:t xml:space="preserve"> following the </w:t>
       </w:r>
       <w:r>
         <w:rPr>
           <w:b/>
           <w:bCs/>
-        </w:rPr>
-        <w:t>NOT</w:t>
-      </w:r>
-      <w:r>
-        <w:t xml:space="preserve"> following the </w:t>
+          <w:highlight w:val="lightGray"/>
+        </w:rPr>
+        <w:t>Source Control Requirements</w:t>
+      </w:r>
+      <w:r>
+        <w:rPr>
+          <w:highlight w:val="lightGray"/>
+        </w:rPr>
+        <w:t xml:space="preserve"> will result in your </w:t>
       </w:r>
       <w:r>
         <w:rPr>
           <w:b/>
           <w:bCs/>
-        </w:rPr>
-        <w:t>Source Control Requirements</w:t>
-      </w:r>
-      <w:r>
-        <w:t xml:space="preserve"> will result in your </w:t>
+          <w:highlight w:val="lightGray"/>
+        </w:rPr>
+        <w:t>DIRECT DISQUALIFICATION</w:t>
+      </w:r>
+      <w:r>
+        <w:rPr>
+          <w:highlight w:val="lightGray"/>
+        </w:rPr>
+        <w:t xml:space="preserve"> from the </w:t>
       </w:r>
       <w:r>
         <w:rPr>
           <w:b/>
           <w:bCs/>
-        </w:rPr>
-        <w:t>DIRECT</w:t>
-      </w:r>
-      <w:r>
-        <w:rPr>
-          <w:b/>
-          <w:bCs/>
-        </w:rPr>
-        <w:t xml:space="preserve"> </w:t>
-      </w:r>
-      <w:r>
-        <w:rPr>
-          <w:b/>
-          <w:bCs/>
-        </w:rPr>
-        <w:t>DISQUALIFICATION</w:t>
-      </w:r>
-      <w:r>
-        <w:t xml:space="preserve"> from the </w:t>
-      </w:r>
-      <w:r>
-        <w:rPr>
-          <w:b/>
-          <w:bCs/>
+          <w:highlight w:val="lightGray"/>
         </w:rPr>
         <w:t>Project Defenses</w:t>
       </w:r>
       <w:r>
+        <w:rPr>
+          <w:highlight w:val="lightGray"/>
+        </w:rPr>
         <w:t>.</w:t>
       </w:r>
     </w:p>
@@ -1846,6 +1872,8 @@
       <w:r>
         <w:t>Public Project Defense</w:t>
       </w:r>
+      <w:bookmarkStart w:id="0" w:name="_GoBack"/>
+      <w:bookmarkEnd w:id="0"/>
     </w:p>
     <w:p>
       <w:r>
@@ -2840,7 +2868,7 @@
             </wp:anchor>
           </w:drawing>
         </mc:Choice>
-        <mc:Fallback xmlns:w16se="http://schemas.microsoft.com/office/word/2015/wordml/symex" xmlns:cx1="http://schemas.microsoft.com/office/drawing/2015/9/8/chartex" xmlns:cx="http://schemas.microsoft.com/office/drawing/2014/chartex">
+        <mc:Fallback xmlns:cx="http://schemas.microsoft.com/office/drawing/2014/chartex" xmlns:cx1="http://schemas.microsoft.com/office/drawing/2015/9/8/chartex" xmlns:w16se="http://schemas.microsoft.com/office/word/2015/wordml/symex">
           <w:pict>
             <v:shapetype w14:anchorId="41B1E642" id="_x0000_t202" coordsize="21600,21600" o:spt="202" path="m,l,21600r21600,l21600,xe">
               <v:stroke joinstyle="miter"/>
@@ -3305,7 +3333,7 @@
                                               <a14:useLocalDpi xmlns:a14="http://schemas.microsoft.com/office/drawing/2010/main" val="0"/>
                                             </a:ext>
                                             <a:ext uri="{837473B0-CC2E-450A-ABE3-18F120FF3D39}">
-                                              <a1611:picAttrSrcUrl xmlns="" xmlns:cx2="http://schemas.microsoft.com/office/drawing/2015/10/21/chartex" xmlns:cx3="http://schemas.microsoft.com/office/drawing/2016/5/9/chartex" xmlns:cx4="http://schemas.microsoft.com/office/drawing/2016/5/10/chartex" xmlns:cx5="http://schemas.microsoft.com/office/drawing/2016/5/11/chartex" xmlns:cx6="http://schemas.microsoft.com/office/drawing/2016/5/12/chartex" xmlns:cx7="http://schemas.microsoft.com/office/drawing/2016/5/13/chartex" xmlns:cx8="http://schemas.microsoft.com/office/drawing/2016/5/14/chartex" xmlns:aink="http://schemas.microsoft.com/office/drawing/2016/ink" xmlns:am3d="http://schemas.microsoft.com/office/drawing/2017/model3d" xmlns:o="urn:schemas-microsoft-com:office:office" xmlns:v="urn:schemas-microsoft-com:vml" xmlns:w10="urn:schemas-microsoft-com:office:word" xmlns:w="http://schemas.openxmlformats.org/wordprocessingml/2006/main" xmlns:w16cid="http://schemas.microsoft.com/office/word/2016/wordml/cid" xmlns:a1611="http://schemas.microsoft.com/office/drawing/2016/11/main" xmlns:w16se="http://schemas.microsoft.com/office/word/2015/wordml/symex" xmlns:cx1="http://schemas.microsoft.com/office/drawing/2015/9/8/chartex" xmlns:cx="http://schemas.microsoft.com/office/drawing/2014/chartex" r:id="rId10"/>
+                                              <a1611:picAttrSrcUrl xmlns:cx="http://schemas.microsoft.com/office/drawing/2014/chartex" xmlns:cx1="http://schemas.microsoft.com/office/drawing/2015/9/8/chartex" xmlns:w16se="http://schemas.microsoft.com/office/word/2015/wordml/symex" xmlns:a1611="http://schemas.microsoft.com/office/drawing/2016/11/main" xmlns:w16cid="http://schemas.microsoft.com/office/word/2016/wordml/cid" xmlns:w="http://schemas.openxmlformats.org/wordprocessingml/2006/main" xmlns:w10="urn:schemas-microsoft-com:office:word" xmlns:v="urn:schemas-microsoft-com:vml" xmlns:o="urn:schemas-microsoft-com:office:office" xmlns:am3d="http://schemas.microsoft.com/office/drawing/2017/model3d" xmlns:aink="http://schemas.microsoft.com/office/drawing/2016/ink" xmlns:cx8="http://schemas.microsoft.com/office/drawing/2016/5/14/chartex" xmlns:cx7="http://schemas.microsoft.com/office/drawing/2016/5/13/chartex" xmlns:cx6="http://schemas.microsoft.com/office/drawing/2016/5/12/chartex" xmlns:cx5="http://schemas.microsoft.com/office/drawing/2016/5/11/chartex" xmlns:cx4="http://schemas.microsoft.com/office/drawing/2016/5/10/chartex" xmlns:cx3="http://schemas.microsoft.com/office/drawing/2016/5/9/chartex" xmlns:cx2="http://schemas.microsoft.com/office/drawing/2015/10/21/chartex" xmlns="" r:id="rId10"/>
                                             </a:ext>
                                           </a:extLst>
                                         </a:blip>
@@ -3650,7 +3678,7 @@
             </wp:anchor>
           </w:drawing>
         </mc:Choice>
-        <mc:Fallback xmlns:w16se="http://schemas.microsoft.com/office/word/2015/wordml/symex" xmlns:cx1="http://schemas.microsoft.com/office/drawing/2015/9/8/chartex" xmlns:cx="http://schemas.microsoft.com/office/drawing/2014/chartex">
+        <mc:Fallback xmlns:cx="http://schemas.microsoft.com/office/drawing/2014/chartex" xmlns:cx1="http://schemas.microsoft.com/office/drawing/2015/9/8/chartex" xmlns:w16se="http://schemas.microsoft.com/office/word/2015/wordml/symex">
           <w:pict>
             <v:shape w14:anchorId="2074F399" id="Text Box 16" o:spid="_x0000_s1027" type="#_x0000_t202" style="position:absolute;margin-left:109pt;margin-top:7pt;width:411.4pt;height:40.45pt;z-index:251657216;visibility:visible;mso-wrap-style:square;mso-width-percent:0;mso-height-percent:0;mso-wrap-distance-left:9pt;mso-wrap-distance-top:0;mso-wrap-distance-right:9pt;mso-wrap-distance-bottom:0;mso-position-horizontal:absolute;mso-position-horizontal-relative:text;mso-position-vertical:absolute;mso-position-vertical-relative:text;mso-width-percent:0;mso-height-percent:0;mso-width-relative:page;mso-height-relative:page;v-text-anchor:top" o:gfxdata="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" filled="f" stroked="f">
               <v:textbox inset=".5mm,1.2mm,.5mm,.5mm">
@@ -4404,7 +4432,7 @@
               <pic:pic xmlns:pic="http://schemas.openxmlformats.org/drawingml/2006/picture">
                 <pic:nvPicPr>
                   <pic:cNvPr id="1" name="Picture 1">
-                    <a:hlinkClick r:id="rId2"/>
+                    <a:hlinkClick r:id="rId22"/>
                   </pic:cNvPr>
                   <pic:cNvPicPr>
                     <a:picLocks noChangeAspect="1" noChangeArrowheads="1"/>
@@ -4516,7 +4544,7 @@
             </wp:anchor>
           </w:drawing>
         </mc:Choice>
-        <mc:Fallback xmlns:cx2="http://schemas.microsoft.com/office/drawing/2015/10/21/chartex" xmlns:cx3="http://schemas.microsoft.com/office/drawing/2016/5/9/chartex" xmlns:cx4="http://schemas.microsoft.com/office/drawing/2016/5/10/chartex" xmlns:cx5="http://schemas.microsoft.com/office/drawing/2016/5/11/chartex" xmlns:cx6="http://schemas.microsoft.com/office/drawing/2016/5/12/chartex" xmlns:cx7="http://schemas.microsoft.com/office/drawing/2016/5/13/chartex" xmlns:cx8="http://schemas.microsoft.com/office/drawing/2016/5/14/chartex" xmlns:aink="http://schemas.microsoft.com/office/drawing/2016/ink" xmlns:am3d="http://schemas.microsoft.com/office/drawing/2017/model3d" xmlns:w16cid="http://schemas.microsoft.com/office/word/2016/wordml/cid" xmlns:w16se="http://schemas.microsoft.com/office/word/2015/wordml/symex" xmlns:cx1="http://schemas.microsoft.com/office/drawing/2015/9/8/chartex" xmlns:cx="http://schemas.microsoft.com/office/drawing/2014/chartex">
+        <mc:Fallback xmlns:cx="http://schemas.microsoft.com/office/drawing/2014/chartex" xmlns:cx1="http://schemas.microsoft.com/office/drawing/2015/9/8/chartex" xmlns:w16se="http://schemas.microsoft.com/office/word/2015/wordml/symex" xmlns:w16cid="http://schemas.microsoft.com/office/word/2016/wordml/cid" xmlns:am3d="http://schemas.microsoft.com/office/drawing/2017/model3d" xmlns:aink="http://schemas.microsoft.com/office/drawing/2016/ink" xmlns:cx8="http://schemas.microsoft.com/office/drawing/2016/5/14/chartex" xmlns:cx7="http://schemas.microsoft.com/office/drawing/2016/5/13/chartex" xmlns:cx6="http://schemas.microsoft.com/office/drawing/2016/5/12/chartex" xmlns:cx5="http://schemas.microsoft.com/office/drawing/2016/5/11/chartex" xmlns:cx4="http://schemas.microsoft.com/office/drawing/2016/5/10/chartex" xmlns:cx3="http://schemas.microsoft.com/office/drawing/2016/5/9/chartex" xmlns:cx2="http://schemas.microsoft.com/office/drawing/2015/10/21/chartex">
           <w:pict>
             <v:line w14:anchorId="60BE7D18" id="Straight Connector 19" o:spid="_x0000_s1026" style="position:absolute;flip:y;z-index:251622400;visibility:visible;mso-wrap-style:square;mso-width-percent:0;mso-height-percent:0;mso-wrap-distance-left:9pt;mso-wrap-distance-top:0;mso-wrap-distance-right:9pt;mso-wrap-distance-bottom:0;mso-position-horizontal:absolute;mso-position-horizontal-relative:text;mso-position-vertical:absolute;mso-position-vertical-relative:text;mso-width-percent:0;mso-height-percent:0;mso-width-relative:page;mso-height-relative:page" from="-.1pt,5.2pt" to="520.7pt,5.2pt" o:gfxdata="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" strokecolor="#974706 [1609]" strokeweight="1pt">
               <v:stroke endcap="round"/>
@@ -4623,7 +4651,7 @@
                               <w:sz w:val="18"/>
                               <w:szCs w:val="18"/>
                             </w:rPr>
-                            <w:t>3</w:t>
+                            <w:t>1</w:t>
                           </w:r>
                           <w:r>
                             <w:rPr>
@@ -4748,7 +4776,7 @@
                         <w:sz w:val="18"/>
                         <w:szCs w:val="18"/>
                       </w:rPr>
-                      <w:t>3</w:t>
+                      <w:t>1</w:t>
                     </w:r>
                     <w:r>
                       <w:rPr>
@@ -10896,7 +10924,7 @@
 </file>
 
 <file path=customXml/itemProps1.xml><?xml version="1.0" encoding="utf-8"?>
-<ds:datastoreItem xmlns:ds="http://schemas.openxmlformats.org/officeDocument/2006/customXml" ds:itemID="{B7696986-237B-407C-9300-1D7D711E1A56}">
+<ds:datastoreItem xmlns:ds="http://schemas.openxmlformats.org/officeDocument/2006/customXml" ds:itemID="{B6C8153F-E8F5-4FCF-B228-CC7E82213AF4}">
   <ds:schemaRefs>
     <ds:schemaRef ds:uri="http://schemas.openxmlformats.org/officeDocument/2006/bibliography"/>
   </ds:schemaRefs>

</xml_diff>